<commit_message>
Three new products added
</commit_message>
<xml_diff>
--- a/Amazon Earnings.docx
+++ b/Amazon Earnings.docx
@@ -6,15 +6,21 @@
       <w:pPr>
         <w:jc w:val="center"/>
         <w:rPr>
+          <w:b/>
+          <w:bCs/>
           <w:sz w:val="44"/>
           <w:szCs w:val="44"/>
+          <w:u w:val="single"/>
           <w:lang w:val="en-US"/>
         </w:rPr>
       </w:pPr>
       <w:r>
         <w:rPr>
+          <w:b/>
+          <w:bCs/>
           <w:sz w:val="44"/>
           <w:szCs w:val="44"/>
+          <w:u w:val="single"/>
           <w:lang w:val="en-US"/>
         </w:rPr>
         <w:t>Amazon Affiliate Earnings</w:t>
@@ -51,7 +57,41 @@
           <w:szCs w:val="40"/>
           <w:lang w:val="en-US"/>
         </w:rPr>
-        <w:t>Earning: 32.29/-</w:t>
+        <w:t>Earning</w:t>
+      </w:r>
+      <w:r>
+        <w:rPr>
+          <w:sz w:val="40"/>
+          <w:szCs w:val="40"/>
+          <w:lang w:val="en-US"/>
+        </w:rPr>
+        <w:t>s</w:t>
+      </w:r>
+      <w:r>
+        <w:rPr>
+          <w:sz w:val="40"/>
+          <w:szCs w:val="40"/>
+          <w:lang w:val="en-US"/>
+        </w:rPr>
+        <w:t xml:space="preserve">: </w:t>
+      </w:r>
+      <w:r>
+        <w:rPr>
+          <w:sz w:val="40"/>
+          <w:szCs w:val="40"/>
+          <w:lang w:val="en-US"/>
+        </w:rPr>
+        <w:t xml:space="preserve">RS. </w:t>
+      </w:r>
+      <w:r>
+        <w:rPr>
+          <w:b/>
+          <w:bCs/>
+          <w:sz w:val="40"/>
+          <w:szCs w:val="40"/>
+          <w:lang w:val="en-US"/>
+        </w:rPr>
+        <w:t>32.29</w:t>
       </w:r>
     </w:p>
     <w:p>
@@ -78,6 +118,49 @@
           <w:lang w:val="en-US"/>
         </w:rPr>
         <w:t>Date:</w:t>
+      </w:r>
+      <w:r>
+        <w:rPr>
+          <w:sz w:val="40"/>
+          <w:szCs w:val="40"/>
+          <w:lang w:val="en-US"/>
+        </w:rPr>
+        <w:t xml:space="preserve"> 17/05/2025</w:t>
+      </w:r>
+    </w:p>
+    <w:p>
+      <w:pPr>
+        <w:rPr>
+          <w:sz w:val="40"/>
+          <w:szCs w:val="40"/>
+          <w:lang w:val="en-US"/>
+        </w:rPr>
+      </w:pPr>
+      <w:r>
+        <w:rPr>
+          <w:sz w:val="40"/>
+          <w:szCs w:val="40"/>
+          <w:lang w:val="en-US"/>
+        </w:rPr>
+        <w:t>Earnings: RS</w:t>
+      </w:r>
+      <w:r>
+        <w:rPr>
+          <w:sz w:val="40"/>
+          <w:szCs w:val="40"/>
+          <w:lang w:val="en-US"/>
+        </w:rPr>
+        <w:t xml:space="preserve">. </w:t>
+      </w:r>
+      <w:r>
+        <w:rPr>
+          <w:b/>
+          <w:bCs/>
+          <w:sz w:val="40"/>
+          <w:szCs w:val="40"/>
+          <w:lang w:val="en-US"/>
+        </w:rPr>
+        <w:t>962.24</w:t>
       </w:r>
     </w:p>
     <w:sectPr>

</xml_diff>

<commit_message>
Four new products added
</commit_message>
<xml_diff>
--- a/Amazon Earnings.docx
+++ b/Amazon Earnings.docx
@@ -131,6 +131,8 @@
     <w:p>
       <w:pPr>
         <w:rPr>
+          <w:b/>
+          <w:bCs/>
           <w:sz w:val="40"/>
           <w:szCs w:val="40"/>
           <w:lang w:val="en-US"/>
@@ -162,6 +164,79 @@
         </w:rPr>
         <w:t>962.24</w:t>
       </w:r>
+    </w:p>
+    <w:p>
+      <w:pPr>
+        <w:rPr>
+          <w:b/>
+          <w:bCs/>
+          <w:sz w:val="40"/>
+          <w:szCs w:val="40"/>
+          <w:lang w:val="en-US"/>
+        </w:rPr>
+      </w:pPr>
+    </w:p>
+    <w:p>
+      <w:pPr>
+        <w:rPr>
+          <w:sz w:val="40"/>
+          <w:szCs w:val="40"/>
+          <w:lang w:val="en-US"/>
+        </w:rPr>
+      </w:pPr>
+      <w:r>
+        <w:rPr>
+          <w:sz w:val="40"/>
+          <w:szCs w:val="40"/>
+          <w:lang w:val="en-US"/>
+        </w:rPr>
+        <w:t>Date: 26/05/2025</w:t>
+      </w:r>
+    </w:p>
+    <w:p>
+      <w:pPr>
+        <w:rPr>
+          <w:sz w:val="40"/>
+          <w:szCs w:val="40"/>
+          <w:lang w:val="en-US"/>
+        </w:rPr>
+      </w:pPr>
+      <w:r>
+        <w:rPr>
+          <w:sz w:val="40"/>
+          <w:szCs w:val="40"/>
+          <w:lang w:val="en-US"/>
+        </w:rPr>
+        <w:t xml:space="preserve">Earnings: RS. </w:t>
+      </w:r>
+      <w:r>
+        <w:rPr>
+          <w:b/>
+          <w:bCs/>
+          <w:sz w:val="40"/>
+          <w:szCs w:val="40"/>
+          <w:lang w:val="en-US"/>
+        </w:rPr>
+        <w:t>13.34</w:t>
+      </w:r>
+    </w:p>
+    <w:p>
+      <w:pPr>
+        <w:rPr>
+          <w:sz w:val="40"/>
+          <w:szCs w:val="40"/>
+          <w:lang w:val="en-US"/>
+        </w:rPr>
+      </w:pPr>
+    </w:p>
+    <w:p>
+      <w:pPr>
+        <w:rPr>
+          <w:sz w:val="40"/>
+          <w:szCs w:val="40"/>
+          <w:lang w:val="en-US"/>
+        </w:rPr>
+      </w:pPr>
     </w:p>
     <w:sectPr>
       <w:pgSz w:w="11906" w:h="16838"/>

</xml_diff>